<commit_message>
add ta meeting week 1
</commit_message>
<xml_diff>
--- a/[ttcnpm] Project Description.docx
+++ b/[ttcnpm] Project Description.docx
@@ -382,7 +382,125 @@
           <w:sz w:val="22"/>
           <w:lang w:val="en-US"/>
         </w:rPr>
-        <w:t>n: tiki và lazada. Ngư</w:t>
+        <w:t>n: tiki và lazada..</w:t>
+      </w:r>
+    </w:p>
+    <w:p>
+      <w:pPr>
+        <w:pStyle w:val="Normal"/>
+        <w:spacing w:lineRule="auto" w:line="276" w:before="0" w:after="200"/>
+        <w:rPr>
+          <w:rFonts w:ascii="Calibri" w:hAnsi="Calibri"/>
+          <w:sz w:val="22"/>
+          <w:lang w:val="en-US"/>
+        </w:rPr>
+      </w:pPr>
+      <w:r>
+        <w:rPr>
+          <w:rFonts w:ascii="Calibri" w:hAnsi="Calibri"/>
+          <w:sz w:val="22"/>
+          <w:lang w:val="en-US"/>
+        </w:rPr>
+      </w:r>
+    </w:p>
+    <w:p>
+      <w:pPr>
+        <w:pStyle w:val="Normal"/>
+        <w:spacing w:lineRule="auto" w:line="276" w:before="0" w:after="200"/>
+        <w:rPr>
+          <w:rFonts w:ascii="Calibri" w:hAnsi="Calibri"/>
+          <w:b/>
+          <w:b/>
+          <w:bCs/>
+          <w:sz w:val="22"/>
+          <w:lang w:val="en-US"/>
+        </w:rPr>
+      </w:pPr>
+      <w:r>
+        <w:rPr>
+          <w:rFonts w:ascii="Calibri" w:hAnsi="Calibri"/>
+          <w:b/>
+          <w:bCs/>
+          <w:sz w:val="22"/>
+          <w:lang w:val="en-US"/>
+        </w:rPr>
+        <w:t>Chức năng chính:</w:t>
+      </w:r>
+    </w:p>
+    <w:p>
+      <w:pPr>
+        <w:pStyle w:val="Normal"/>
+        <w:spacing w:lineRule="auto" w:line="276" w:before="0" w:after="200"/>
+        <w:rPr>
+          <w:rFonts w:ascii="Calibri" w:hAnsi="Calibri"/>
+          <w:sz w:val="22"/>
+          <w:lang w:val="en-US"/>
+        </w:rPr>
+      </w:pPr>
+      <w:r>
+        <w:rPr>
+          <w:rFonts w:ascii="Calibri" w:hAnsi="Calibri"/>
+          <w:sz w:val="22"/>
+          <w:lang w:val="en-US"/>
+        </w:rPr>
+        <w:t xml:space="preserve">Chức năng 1: check giá </w:t>
+      </w:r>
+    </w:p>
+    <w:p>
+      <w:pPr>
+        <w:pStyle w:val="Normal"/>
+        <w:spacing w:lineRule="auto" w:line="276" w:before="0" w:after="200"/>
+        <w:rPr>
+          <w:rFonts w:ascii="Calibri" w:hAnsi="Calibri"/>
+          <w:sz w:val="22"/>
+          <w:lang w:val="en-US"/>
+        </w:rPr>
+      </w:pPr>
+      <w:r>
+        <w:rPr>
+          <w:rFonts w:ascii="Calibri" w:hAnsi="Calibri"/>
+          <w:sz w:val="22"/>
+          <w:lang w:val="en-US"/>
+        </w:rPr>
+        <w:t xml:space="preserve">Chức năng 2: hiển thị comment + rating của các trang khác lên trang của mình </w:t>
+      </w:r>
+    </w:p>
+    <w:p>
+      <w:pPr>
+        <w:pStyle w:val="Normal"/>
+        <w:spacing w:lineRule="auto" w:line="276" w:before="0" w:after="200"/>
+        <w:rPr>
+          <w:rFonts w:ascii="Calibri" w:hAnsi="Calibri"/>
+          <w:sz w:val="22"/>
+          <w:lang w:val="en-US"/>
+        </w:rPr>
+      </w:pPr>
+      <w:r>
+        <w:rPr>
+          <w:rFonts w:ascii="Calibri" w:hAnsi="Calibri"/>
+          <w:sz w:val="22"/>
+          <w:lang w:val="en-US"/>
+        </w:rPr>
+        <w:t xml:space="preserve">Chắc năng 3: search sản phẩm </w:t>
+      </w:r>
+    </w:p>
+    <w:p>
+      <w:pPr>
+        <w:pStyle w:val="Normal"/>
+        <w:spacing w:lineRule="auto" w:line="276" w:before="0" w:after="200"/>
+        <w:rPr>
+          <w:rFonts w:ascii="Calibri" w:hAnsi="Calibri"/>
+          <w:sz w:val="22"/>
+          <w:lang w:val="en-US"/>
+        </w:rPr>
+      </w:pPr>
+      <w:r>
+        <w:rPr>
+          <w:rFonts w:ascii="Calibri" w:hAnsi="Calibri"/>
+          <w:sz w:val="22"/>
+          <w:lang w:val="en-US"/>
+        </w:rPr>
+        <w:t>Chức năng 4: check sản phẩm, gửi thông tin sản phẩm qua mail, thêm chức năng k theo dõi sản phẩm đó nữa ( k gửi qua mail).  Ngư</w:t>
       </w:r>
       <w:r>
         <w:rPr>
@@ -686,7 +804,7 @@
           <w:sz w:val="22"/>
           <w:lang w:val="en-US"/>
         </w:rPr>
-        <w:t>n.</w:t>
+        <w:t>n</w:t>
       </w:r>
     </w:p>
     <w:p>
@@ -808,7 +926,7 @@
       <w:pgNumType w:fmt="decimal"/>
       <w:formProt w:val="false"/>
       <w:textDirection w:val="lrTb"/>
-      <w:docGrid w:type="default" w:linePitch="100" w:charSpace="0"/>
+      <w:docGrid w:type="default" w:linePitch="240" w:charSpace="4294961151"/>
     </w:sectPr>
   </w:body>
 </w:document>
@@ -820,7 +938,7 @@
     <w:rPrDefault>
       <w:rPr>
         <w:rFonts w:ascii="Liberation Serif" w:hAnsi="Liberation Serif" w:eastAsia="SimSun" w:cs="Arial"/>
-        <w:kern w:val="2"/>
+        <w:sz w:val="20"/>
         <w:szCs w:val="24"/>
         <w:lang w:val="en-US" w:eastAsia="zh-CN" w:bidi="hi-IN"/>
       </w:rPr>
@@ -840,7 +958,6 @@
     <w:rPr>
       <w:rFonts w:ascii="Liberation Serif" w:hAnsi="Liberation Serif" w:eastAsia="SimSun" w:cs="Arial"/>
       <w:color w:val="00000A"/>
-      <w:kern w:val="2"/>
       <w:sz w:val="24"/>
       <w:szCs w:val="24"/>
       <w:lang w:val="en-US" w:eastAsia="zh-CN" w:bidi="hi-IN"/>
@@ -852,7 +969,7 @@
     <w:next w:val="TextBody"/>
     <w:qFormat/>
     <w:pPr>
-      <w:keepNext w:val="true"/>
+      <w:keepNext/>
       <w:spacing w:before="240" w:after="120"/>
     </w:pPr>
     <w:rPr>

</xml_diff>

<commit_message>
add new project description
</commit_message>
<xml_diff>
--- a/[ttcnpm] Project Description.docx
+++ b/[ttcnpm] Project Description.docx
@@ -7,9 +7,7 @@
         <w:pStyle w:val="Normal"/>
         <w:spacing w:lineRule="auto" w:line="276" w:before="0" w:after="200"/>
         <w:jc w:val="center"/>
-        <w:rPr>
-          <w:lang w:val="en"/>
-        </w:rPr>
+        <w:rPr/>
       </w:pPr>
       <w:r>
         <w:rPr>
@@ -407,14 +405,7 @@
       <w:pPr>
         <w:pStyle w:val="Normal"/>
         <w:spacing w:lineRule="auto" w:line="276" w:before="0" w:after="200"/>
-        <w:rPr>
-          <w:rFonts w:ascii="Calibri" w:hAnsi="Calibri"/>
-          <w:b/>
-          <w:b/>
-          <w:bCs/>
-          <w:sz w:val="22"/>
-          <w:lang w:val="en-US"/>
-        </w:rPr>
+        <w:rPr/>
       </w:pPr>
       <w:r>
         <w:rPr>
@@ -431,11 +422,7 @@
       <w:pPr>
         <w:pStyle w:val="Normal"/>
         <w:spacing w:lineRule="auto" w:line="276" w:before="0" w:after="200"/>
-        <w:rPr>
-          <w:rFonts w:ascii="Calibri" w:hAnsi="Calibri"/>
-          <w:sz w:val="22"/>
-          <w:lang w:val="en-US"/>
-        </w:rPr>
+        <w:rPr/>
       </w:pPr>
       <w:r>
         <w:rPr>
@@ -450,11 +437,7 @@
       <w:pPr>
         <w:pStyle w:val="Normal"/>
         <w:spacing w:lineRule="auto" w:line="276" w:before="0" w:after="200"/>
-        <w:rPr>
-          <w:rFonts w:ascii="Calibri" w:hAnsi="Calibri"/>
-          <w:sz w:val="22"/>
-          <w:lang w:val="en-US"/>
-        </w:rPr>
+        <w:rPr/>
       </w:pPr>
       <w:r>
         <w:rPr>
@@ -469,11 +452,7 @@
       <w:pPr>
         <w:pStyle w:val="Normal"/>
         <w:spacing w:lineRule="auto" w:line="276" w:before="0" w:after="200"/>
-        <w:rPr>
-          <w:rFonts w:ascii="Calibri" w:hAnsi="Calibri"/>
-          <w:sz w:val="22"/>
-          <w:lang w:val="en-US"/>
-        </w:rPr>
+        <w:rPr/>
       </w:pPr>
       <w:r>
         <w:rPr>
@@ -488,11 +467,7 @@
       <w:pPr>
         <w:pStyle w:val="Normal"/>
         <w:spacing w:lineRule="auto" w:line="276" w:before="0" w:after="200"/>
-        <w:rPr>
-          <w:rFonts w:ascii="Calibri" w:hAnsi="Calibri"/>
-          <w:sz w:val="22"/>
-          <w:lang w:val="en-US"/>
-        </w:rPr>
+        <w:rPr/>
       </w:pPr>
       <w:r>
         <w:rPr>
@@ -829,9 +804,7 @@
       <w:pPr>
         <w:pStyle w:val="Normal"/>
         <w:spacing w:lineRule="auto" w:line="276" w:before="0" w:after="200"/>
-        <w:rPr>
-          <w:lang w:val="en"/>
-        </w:rPr>
+        <w:rPr/>
       </w:pPr>
       <w:r>
         <w:rPr>
@@ -916,7 +889,102 @@
           <w:sz w:val="22"/>
           <w:lang w:val="en-US"/>
         </w:rPr>
-        <w:t>Nodejs : Express : Mongodb : React-redux</w:t>
+        <w:t>Nodejs</w:t>
+      </w:r>
+    </w:p>
+    <w:p>
+      <w:pPr>
+        <w:pStyle w:val="Normal"/>
+        <w:spacing w:lineRule="auto" w:line="276" w:before="0" w:after="200"/>
+        <w:rPr/>
+      </w:pPr>
+      <w:r>
+        <w:rPr>
+          <w:rFonts w:ascii="Calibri" w:hAnsi="Calibri"/>
+          <w:sz w:val="22"/>
+          <w:lang w:val="en-US"/>
+        </w:rPr>
+        <w:t xml:space="preserve">Express </w:t>
+      </w:r>
+    </w:p>
+    <w:p>
+      <w:pPr>
+        <w:pStyle w:val="Normal"/>
+        <w:spacing w:lineRule="auto" w:line="276" w:before="0" w:after="200"/>
+        <w:rPr/>
+      </w:pPr>
+      <w:r>
+        <w:rPr>
+          <w:rFonts w:ascii="Calibri" w:hAnsi="Calibri"/>
+          <w:sz w:val="22"/>
+          <w:lang w:val="en-US"/>
+        </w:rPr>
+        <w:t xml:space="preserve">Mongodb </w:t>
+      </w:r>
+    </w:p>
+    <w:p>
+      <w:pPr>
+        <w:pStyle w:val="Normal"/>
+        <w:spacing w:lineRule="auto" w:line="276" w:before="0" w:after="200"/>
+        <w:rPr/>
+      </w:pPr>
+      <w:r>
+        <w:rPr>
+          <w:rFonts w:ascii="Calibri" w:hAnsi="Calibri"/>
+          <w:sz w:val="22"/>
+          <w:lang w:val="en-US"/>
+        </w:rPr>
+        <w:t>Bootstrap</w:t>
+      </w:r>
+    </w:p>
+    <w:p>
+      <w:pPr>
+        <w:pStyle w:val="Normal"/>
+        <w:spacing w:lineRule="auto" w:line="276" w:before="0" w:after="200"/>
+        <w:rPr>
+          <w:rFonts w:ascii="Calibri" w:hAnsi="Calibri"/>
+          <w:sz w:val="22"/>
+          <w:lang w:val="en-US"/>
+        </w:rPr>
+      </w:pPr>
+      <w:r>
+        <w:rPr/>
+      </w:r>
+    </w:p>
+    <w:p>
+      <w:pPr>
+        <w:pStyle w:val="Normal"/>
+        <w:spacing w:lineRule="auto" w:line="276" w:before="0" w:after="200"/>
+        <w:rPr>
+          <w:b/>
+          <w:b/>
+          <w:bCs/>
+        </w:rPr>
+      </w:pPr>
+      <w:r>
+        <w:rPr>
+          <w:rFonts w:ascii="Calibri" w:hAnsi="Calibri"/>
+          <w:b/>
+          <w:bCs/>
+          <w:sz w:val="22"/>
+          <w:lang w:val="en-US"/>
+        </w:rPr>
+        <w:t>Phần mềm quản lý (PMI) sử dụng: Trello</w:t>
+      </w:r>
+    </w:p>
+    <w:p>
+      <w:pPr>
+        <w:pStyle w:val="Normal"/>
+        <w:spacing w:lineRule="auto" w:line="276" w:before="0" w:after="200"/>
+        <w:rPr/>
+      </w:pPr>
+      <w:r>
+        <w:rPr>
+          <w:rFonts w:ascii="Calibri" w:hAnsi="Calibri"/>
+          <w:sz w:val="22"/>
+          <w:lang w:val="en-US"/>
+        </w:rPr>
+        <w:t>Link trello của nhóm: https://trello.com/b/4S3blWNb/april</w:t>
       </w:r>
     </w:p>
     <w:sectPr>

</xml_diff>

<commit_message>
add user basic code for authentication
</commit_message>
<xml_diff>
--- a/[ttcnpm] Project Description.docx
+++ b/[ttcnpm] Project Description.docx
@@ -316,7 +316,7 @@
           <w:sz w:val="22"/>
           <w:lang w:val="en-US"/>
         </w:rPr>
-        <w:t>m trên 2 trang thương m</w:t>
+        <w:t>m trên trang thương m</w:t>
       </w:r>
       <w:r>
         <w:rPr>
@@ -380,7 +380,7 @@
           <w:sz w:val="22"/>
           <w:lang w:val="en-US"/>
         </w:rPr>
-        <w:t>n: tiki và lazada..</w:t>
+        <w:t>n: tiki</w:t>
       </w:r>
     </w:p>
     <w:p>

</xml_diff>

<commit_message>
update class diagram v2
</commit_message>
<xml_diff>
--- a/[ttcnpm] Project Description.docx
+++ b/[ttcnpm] Project Description.docx
@@ -7,9 +7,7 @@
         <w:pStyle w:val="Normal"/>
         <w:spacing w:lineRule="auto" w:line="276" w:before="0" w:after="200"/>
         <w:jc w:val="center"/>
-        <w:rPr>
-          <w:lang w:val="en"/>
-        </w:rPr>
+        <w:rPr/>
       </w:pPr>
       <w:r>
         <w:rPr>
@@ -318,7 +316,7 @@
           <w:sz w:val="22"/>
           <w:lang w:val="en-US"/>
         </w:rPr>
-        <w:t>m trên 2 trang thương m</w:t>
+        <w:t>m trên trang thương m</w:t>
       </w:r>
       <w:r>
         <w:rPr>
@@ -382,39 +380,32 @@
           <w:sz w:val="22"/>
           <w:lang w:val="en-US"/>
         </w:rPr>
-        <w:t>n: tiki và lazada..</w:t>
-      </w:r>
-    </w:p>
-    <w:p>
-      <w:pPr>
-        <w:pStyle w:val="Normal"/>
-        <w:spacing w:lineRule="auto" w:line="276" w:before="0" w:after="200"/>
-        <w:rPr>
-          <w:rFonts w:ascii="Calibri" w:hAnsi="Calibri"/>
-          <w:sz w:val="22"/>
-          <w:lang w:val="en-US"/>
-        </w:rPr>
-      </w:pPr>
-      <w:r>
-        <w:rPr>
-          <w:rFonts w:ascii="Calibri" w:hAnsi="Calibri"/>
-          <w:sz w:val="22"/>
-          <w:lang w:val="en-US"/>
-        </w:rPr>
-      </w:r>
-    </w:p>
-    <w:p>
-      <w:pPr>
-        <w:pStyle w:val="Normal"/>
-        <w:spacing w:lineRule="auto" w:line="276" w:before="0" w:after="200"/>
-        <w:rPr>
-          <w:rFonts w:ascii="Calibri" w:hAnsi="Calibri"/>
-          <w:b/>
-          <w:b/>
-          <w:bCs/>
-          <w:sz w:val="22"/>
-          <w:lang w:val="en-US"/>
-        </w:rPr>
+        <w:t>n: tiki</w:t>
+      </w:r>
+    </w:p>
+    <w:p>
+      <w:pPr>
+        <w:pStyle w:val="Normal"/>
+        <w:spacing w:lineRule="auto" w:line="276" w:before="0" w:after="200"/>
+        <w:rPr>
+          <w:rFonts w:ascii="Calibri" w:hAnsi="Calibri"/>
+          <w:sz w:val="22"/>
+          <w:lang w:val="en-US"/>
+        </w:rPr>
+      </w:pPr>
+      <w:r>
+        <w:rPr>
+          <w:rFonts w:ascii="Calibri" w:hAnsi="Calibri"/>
+          <w:sz w:val="22"/>
+          <w:lang w:val="en-US"/>
+        </w:rPr>
+      </w:r>
+    </w:p>
+    <w:p>
+      <w:pPr>
+        <w:pStyle w:val="Normal"/>
+        <w:spacing w:lineRule="auto" w:line="276" w:before="0" w:after="200"/>
+        <w:rPr/>
       </w:pPr>
       <w:r>
         <w:rPr>
@@ -431,11 +422,7 @@
       <w:pPr>
         <w:pStyle w:val="Normal"/>
         <w:spacing w:lineRule="auto" w:line="276" w:before="0" w:after="200"/>
-        <w:rPr>
-          <w:rFonts w:ascii="Calibri" w:hAnsi="Calibri"/>
-          <w:sz w:val="22"/>
-          <w:lang w:val="en-US"/>
-        </w:rPr>
+        <w:rPr/>
       </w:pPr>
       <w:r>
         <w:rPr>
@@ -450,11 +437,7 @@
       <w:pPr>
         <w:pStyle w:val="Normal"/>
         <w:spacing w:lineRule="auto" w:line="276" w:before="0" w:after="200"/>
-        <w:rPr>
-          <w:rFonts w:ascii="Calibri" w:hAnsi="Calibri"/>
-          <w:sz w:val="22"/>
-          <w:lang w:val="en-US"/>
-        </w:rPr>
+        <w:rPr/>
       </w:pPr>
       <w:r>
         <w:rPr>
@@ -469,11 +452,7 @@
       <w:pPr>
         <w:pStyle w:val="Normal"/>
         <w:spacing w:lineRule="auto" w:line="276" w:before="0" w:after="200"/>
-        <w:rPr>
-          <w:rFonts w:ascii="Calibri" w:hAnsi="Calibri"/>
-          <w:sz w:val="22"/>
-          <w:lang w:val="en-US"/>
-        </w:rPr>
+        <w:rPr/>
       </w:pPr>
       <w:r>
         <w:rPr>
@@ -488,11 +467,7 @@
       <w:pPr>
         <w:pStyle w:val="Normal"/>
         <w:spacing w:lineRule="auto" w:line="276" w:before="0" w:after="200"/>
-        <w:rPr>
-          <w:rFonts w:ascii="Calibri" w:hAnsi="Calibri"/>
-          <w:sz w:val="22"/>
-          <w:lang w:val="en-US"/>
-        </w:rPr>
+        <w:rPr/>
       </w:pPr>
       <w:r>
         <w:rPr>
@@ -829,9 +804,7 @@
       <w:pPr>
         <w:pStyle w:val="Normal"/>
         <w:spacing w:lineRule="auto" w:line="276" w:before="0" w:after="200"/>
-        <w:rPr>
-          <w:lang w:val="en"/>
-        </w:rPr>
+        <w:rPr/>
       </w:pPr>
       <w:r>
         <w:rPr>
@@ -916,7 +889,102 @@
           <w:sz w:val="22"/>
           <w:lang w:val="en-US"/>
         </w:rPr>
-        <w:t>Nodejs : Express : Mongodb : React-redux</w:t>
+        <w:t>Nodejs</w:t>
+      </w:r>
+    </w:p>
+    <w:p>
+      <w:pPr>
+        <w:pStyle w:val="Normal"/>
+        <w:spacing w:lineRule="auto" w:line="276" w:before="0" w:after="200"/>
+        <w:rPr/>
+      </w:pPr>
+      <w:r>
+        <w:rPr>
+          <w:rFonts w:ascii="Calibri" w:hAnsi="Calibri"/>
+          <w:sz w:val="22"/>
+          <w:lang w:val="en-US"/>
+        </w:rPr>
+        <w:t xml:space="preserve">Express </w:t>
+      </w:r>
+    </w:p>
+    <w:p>
+      <w:pPr>
+        <w:pStyle w:val="Normal"/>
+        <w:spacing w:lineRule="auto" w:line="276" w:before="0" w:after="200"/>
+        <w:rPr/>
+      </w:pPr>
+      <w:r>
+        <w:rPr>
+          <w:rFonts w:ascii="Calibri" w:hAnsi="Calibri"/>
+          <w:sz w:val="22"/>
+          <w:lang w:val="en-US"/>
+        </w:rPr>
+        <w:t xml:space="preserve">Mongodb </w:t>
+      </w:r>
+    </w:p>
+    <w:p>
+      <w:pPr>
+        <w:pStyle w:val="Normal"/>
+        <w:spacing w:lineRule="auto" w:line="276" w:before="0" w:after="200"/>
+        <w:rPr/>
+      </w:pPr>
+      <w:r>
+        <w:rPr>
+          <w:rFonts w:ascii="Calibri" w:hAnsi="Calibri"/>
+          <w:sz w:val="22"/>
+          <w:lang w:val="en-US"/>
+        </w:rPr>
+        <w:t>Bootstrap</w:t>
+      </w:r>
+    </w:p>
+    <w:p>
+      <w:pPr>
+        <w:pStyle w:val="Normal"/>
+        <w:spacing w:lineRule="auto" w:line="276" w:before="0" w:after="200"/>
+        <w:rPr>
+          <w:rFonts w:ascii="Calibri" w:hAnsi="Calibri"/>
+          <w:sz w:val="22"/>
+          <w:lang w:val="en-US"/>
+        </w:rPr>
+      </w:pPr>
+      <w:r>
+        <w:rPr/>
+      </w:r>
+    </w:p>
+    <w:p>
+      <w:pPr>
+        <w:pStyle w:val="Normal"/>
+        <w:spacing w:lineRule="auto" w:line="276" w:before="0" w:after="200"/>
+        <w:rPr>
+          <w:b/>
+          <w:b/>
+          <w:bCs/>
+        </w:rPr>
+      </w:pPr>
+      <w:r>
+        <w:rPr>
+          <w:rFonts w:ascii="Calibri" w:hAnsi="Calibri"/>
+          <w:b/>
+          <w:bCs/>
+          <w:sz w:val="22"/>
+          <w:lang w:val="en-US"/>
+        </w:rPr>
+        <w:t>Phần mềm quản lý (PMI) sử dụng: Trello</w:t>
+      </w:r>
+    </w:p>
+    <w:p>
+      <w:pPr>
+        <w:pStyle w:val="Normal"/>
+        <w:spacing w:lineRule="auto" w:line="276" w:before="0" w:after="200"/>
+        <w:rPr/>
+      </w:pPr>
+      <w:r>
+        <w:rPr>
+          <w:rFonts w:ascii="Calibri" w:hAnsi="Calibri"/>
+          <w:sz w:val="22"/>
+          <w:lang w:val="en-US"/>
+        </w:rPr>
+        <w:t>Link trello của nhóm: https://trello.com/b/4S3blWNb/april</w:t>
       </w:r>
     </w:p>
     <w:sectPr>

</xml_diff>

<commit_message>
try to push something
</commit_message>
<xml_diff>
--- a/[ttcnpm] Project Description.docx
+++ b/[ttcnpm] Project Description.docx
@@ -7,9 +7,7 @@
         <w:pStyle w:val="Normal"/>
         <w:spacing w:lineRule="auto" w:line="276" w:before="0" w:after="200"/>
         <w:jc w:val="center"/>
-        <w:rPr>
-          <w:lang w:val="en"/>
-        </w:rPr>
+        <w:rPr/>
       </w:pPr>
       <w:r>
         <w:rPr>
@@ -318,7 +316,7 @@
           <w:sz w:val="22"/>
           <w:lang w:val="en-US"/>
         </w:rPr>
-        <w:t>m trên 2 trang thương m</w:t>
+        <w:t>m trên trang thương m</w:t>
       </w:r>
       <w:r>
         <w:rPr>
@@ -382,39 +380,32 @@
           <w:sz w:val="22"/>
           <w:lang w:val="en-US"/>
         </w:rPr>
-        <w:t>n: tiki và lazada..</w:t>
-      </w:r>
-    </w:p>
-    <w:p>
-      <w:pPr>
-        <w:pStyle w:val="Normal"/>
-        <w:spacing w:lineRule="auto" w:line="276" w:before="0" w:after="200"/>
-        <w:rPr>
-          <w:rFonts w:ascii="Calibri" w:hAnsi="Calibri"/>
-          <w:sz w:val="22"/>
-          <w:lang w:val="en-US"/>
-        </w:rPr>
-      </w:pPr>
-      <w:r>
-        <w:rPr>
-          <w:rFonts w:ascii="Calibri" w:hAnsi="Calibri"/>
-          <w:sz w:val="22"/>
-          <w:lang w:val="en-US"/>
-        </w:rPr>
-      </w:r>
-    </w:p>
-    <w:p>
-      <w:pPr>
-        <w:pStyle w:val="Normal"/>
-        <w:spacing w:lineRule="auto" w:line="276" w:before="0" w:after="200"/>
-        <w:rPr>
-          <w:rFonts w:ascii="Calibri" w:hAnsi="Calibri"/>
-          <w:b/>
-          <w:b/>
-          <w:bCs/>
-          <w:sz w:val="22"/>
-          <w:lang w:val="en-US"/>
-        </w:rPr>
+        <w:t>n: tiki</w:t>
+      </w:r>
+    </w:p>
+    <w:p>
+      <w:pPr>
+        <w:pStyle w:val="Normal"/>
+        <w:spacing w:lineRule="auto" w:line="276" w:before="0" w:after="200"/>
+        <w:rPr>
+          <w:rFonts w:ascii="Calibri" w:hAnsi="Calibri"/>
+          <w:sz w:val="22"/>
+          <w:lang w:val="en-US"/>
+        </w:rPr>
+      </w:pPr>
+      <w:r>
+        <w:rPr>
+          <w:rFonts w:ascii="Calibri" w:hAnsi="Calibri"/>
+          <w:sz w:val="22"/>
+          <w:lang w:val="en-US"/>
+        </w:rPr>
+      </w:r>
+    </w:p>
+    <w:p>
+      <w:pPr>
+        <w:pStyle w:val="Normal"/>
+        <w:spacing w:lineRule="auto" w:line="276" w:before="0" w:after="200"/>
+        <w:rPr/>
       </w:pPr>
       <w:r>
         <w:rPr>
@@ -431,11 +422,7 @@
       <w:pPr>
         <w:pStyle w:val="Normal"/>
         <w:spacing w:lineRule="auto" w:line="276" w:before="0" w:after="200"/>
-        <w:rPr>
-          <w:rFonts w:ascii="Calibri" w:hAnsi="Calibri"/>
-          <w:sz w:val="22"/>
-          <w:lang w:val="en-US"/>
-        </w:rPr>
+        <w:rPr/>
       </w:pPr>
       <w:r>
         <w:rPr>
@@ -450,11 +437,7 @@
       <w:pPr>
         <w:pStyle w:val="Normal"/>
         <w:spacing w:lineRule="auto" w:line="276" w:before="0" w:after="200"/>
-        <w:rPr>
-          <w:rFonts w:ascii="Calibri" w:hAnsi="Calibri"/>
-          <w:sz w:val="22"/>
-          <w:lang w:val="en-US"/>
-        </w:rPr>
+        <w:rPr/>
       </w:pPr>
       <w:r>
         <w:rPr>
@@ -469,11 +452,7 @@
       <w:pPr>
         <w:pStyle w:val="Normal"/>
         <w:spacing w:lineRule="auto" w:line="276" w:before="0" w:after="200"/>
-        <w:rPr>
-          <w:rFonts w:ascii="Calibri" w:hAnsi="Calibri"/>
-          <w:sz w:val="22"/>
-          <w:lang w:val="en-US"/>
-        </w:rPr>
+        <w:rPr/>
       </w:pPr>
       <w:r>
         <w:rPr>
@@ -488,11 +467,7 @@
       <w:pPr>
         <w:pStyle w:val="Normal"/>
         <w:spacing w:lineRule="auto" w:line="276" w:before="0" w:after="200"/>
-        <w:rPr>
-          <w:rFonts w:ascii="Calibri" w:hAnsi="Calibri"/>
-          <w:sz w:val="22"/>
-          <w:lang w:val="en-US"/>
-        </w:rPr>
+        <w:rPr/>
       </w:pPr>
       <w:r>
         <w:rPr>
@@ -829,9 +804,7 @@
       <w:pPr>
         <w:pStyle w:val="Normal"/>
         <w:spacing w:lineRule="auto" w:line="276" w:before="0" w:after="200"/>
-        <w:rPr>
-          <w:lang w:val="en"/>
-        </w:rPr>
+        <w:rPr/>
       </w:pPr>
       <w:r>
         <w:rPr>
@@ -916,7 +889,102 @@
           <w:sz w:val="22"/>
           <w:lang w:val="en-US"/>
         </w:rPr>
-        <w:t>Nodejs : Express : Mongodb : React-redux</w:t>
+        <w:t>Nodejs</w:t>
+      </w:r>
+    </w:p>
+    <w:p>
+      <w:pPr>
+        <w:pStyle w:val="Normal"/>
+        <w:spacing w:lineRule="auto" w:line="276" w:before="0" w:after="200"/>
+        <w:rPr/>
+      </w:pPr>
+      <w:r>
+        <w:rPr>
+          <w:rFonts w:ascii="Calibri" w:hAnsi="Calibri"/>
+          <w:sz w:val="22"/>
+          <w:lang w:val="en-US"/>
+        </w:rPr>
+        <w:t xml:space="preserve">Express </w:t>
+      </w:r>
+    </w:p>
+    <w:p>
+      <w:pPr>
+        <w:pStyle w:val="Normal"/>
+        <w:spacing w:lineRule="auto" w:line="276" w:before="0" w:after="200"/>
+        <w:rPr/>
+      </w:pPr>
+      <w:r>
+        <w:rPr>
+          <w:rFonts w:ascii="Calibri" w:hAnsi="Calibri"/>
+          <w:sz w:val="22"/>
+          <w:lang w:val="en-US"/>
+        </w:rPr>
+        <w:t xml:space="preserve">Mongodb </w:t>
+      </w:r>
+    </w:p>
+    <w:p>
+      <w:pPr>
+        <w:pStyle w:val="Normal"/>
+        <w:spacing w:lineRule="auto" w:line="276" w:before="0" w:after="200"/>
+        <w:rPr/>
+      </w:pPr>
+      <w:r>
+        <w:rPr>
+          <w:rFonts w:ascii="Calibri" w:hAnsi="Calibri"/>
+          <w:sz w:val="22"/>
+          <w:lang w:val="en-US"/>
+        </w:rPr>
+        <w:t>Bootstrap</w:t>
+      </w:r>
+    </w:p>
+    <w:p>
+      <w:pPr>
+        <w:pStyle w:val="Normal"/>
+        <w:spacing w:lineRule="auto" w:line="276" w:before="0" w:after="200"/>
+        <w:rPr>
+          <w:rFonts w:ascii="Calibri" w:hAnsi="Calibri"/>
+          <w:sz w:val="22"/>
+          <w:lang w:val="en-US"/>
+        </w:rPr>
+      </w:pPr>
+      <w:r>
+        <w:rPr/>
+      </w:r>
+    </w:p>
+    <w:p>
+      <w:pPr>
+        <w:pStyle w:val="Normal"/>
+        <w:spacing w:lineRule="auto" w:line="276" w:before="0" w:after="200"/>
+        <w:rPr>
+          <w:b/>
+          <w:b/>
+          <w:bCs/>
+        </w:rPr>
+      </w:pPr>
+      <w:r>
+        <w:rPr>
+          <w:rFonts w:ascii="Calibri" w:hAnsi="Calibri"/>
+          <w:b/>
+          <w:bCs/>
+          <w:sz w:val="22"/>
+          <w:lang w:val="en-US"/>
+        </w:rPr>
+        <w:t>Phần mềm quản lý (PMI) sử dụng: Trello</w:t>
+      </w:r>
+    </w:p>
+    <w:p>
+      <w:pPr>
+        <w:pStyle w:val="Normal"/>
+        <w:spacing w:lineRule="auto" w:line="276" w:before="0" w:after="200"/>
+        <w:rPr/>
+      </w:pPr>
+      <w:r>
+        <w:rPr>
+          <w:rFonts w:ascii="Calibri" w:hAnsi="Calibri"/>
+          <w:sz w:val="22"/>
+          <w:lang w:val="en-US"/>
+        </w:rPr>
+        <w:t>Link trello của nhóm: https://trello.com/b/4S3blWNb/april</w:t>
       </w:r>
     </w:p>
     <w:sectPr>

</xml_diff>